<commit_message>
Update User documentation for autonomous skyscanner.docx
</commit_message>
<xml_diff>
--- a/doc/User documentation for autonomous skyscanner.docx
+++ b/doc/User documentation for autonomous skyscanner.docx
@@ -281,8 +281,6 @@
         </w:rPr>
         <w:t xml:space="preserve"> items for autonomous running</w:t>
       </w:r>
-      <w:bookmarkStart w:id="0" w:name="_GoBack"/>
-      <w:bookmarkEnd w:id="0"/>
     </w:p>
     <w:p>
       <w:pPr>
@@ -314,18 +312,17 @@
     </w:p>
     <w:p>
       <w:pPr>
-        <w:rPr>
-          <w:lang w:val="en-GB"/>
-        </w:rPr>
-      </w:pPr>
-      <w:proofErr w:type="gramStart"/>
-      <w:r>
-        <w:rPr>
-          <w:lang w:val="en-GB"/>
-        </w:rPr>
-        <w:t>change</w:t>
-      </w:r>
-      <w:proofErr w:type="gramEnd"/>
+        <w:pStyle w:val="Nadpis2"/>
+        <w:rPr>
+          <w:lang w:val="en-GB"/>
+        </w:rPr>
+      </w:pPr>
+      <w:r>
+        <w:rPr>
+          <w:lang w:val="en-GB"/>
+        </w:rPr>
+        <w:t>Changing</w:t>
+      </w:r>
       <w:r>
         <w:rPr>
           <w:lang w:val="en-GB"/>
@@ -339,6 +336,12 @@
           <w:lang w:val="en-GB"/>
         </w:rPr>
       </w:pPr>
+      <w:r>
+        <w:rPr>
+          <w:lang w:val="en-GB"/>
+        </w:rPr>
+        <w:t>Program is set to storage sky images on USB flash disk. To avoid images lost, before disconnect full USB flash disk from Raspberry connect another one in.</w:t>
+      </w:r>
     </w:p>
     <w:p>
       <w:pPr>
@@ -387,6 +390,7 @@
     <w:p>
       <w:pPr>
         <w:rPr>
+          <w:rStyle w:val="Hypertextovodkaz"/>
           <w:lang w:val="en-GB"/>
         </w:rPr>
       </w:pPr>
@@ -405,6 +409,363 @@
           <w:t>http://wp2.pvforecast.cz/user/php/logs.php</w:t>
         </w:r>
       </w:hyperlink>
+    </w:p>
+    <w:p>
+      <w:pPr>
+        <w:rPr>
+          <w:rStyle w:val="Hypertextovodkaz"/>
+          <w:lang w:val="en-GB"/>
+        </w:rPr>
+      </w:pPr>
+    </w:p>
+    <w:p>
+      <w:pPr>
+        <w:pStyle w:val="Nadpis2"/>
+        <w:rPr>
+          <w:lang w:val="en-GB"/>
+        </w:rPr>
+      </w:pPr>
+      <w:r>
+        <w:rPr>
+          <w:rStyle w:val="Hypertextovodkaz"/>
+          <w:lang w:val="en-GB"/>
+        </w:rPr>
+        <w:t>Application start as service using this command</w:t>
+      </w:r>
+    </w:p>
+    <w:p>
+      <w:pPr>
+        <w:tabs>
+          <w:tab w:val="left" w:pos="960"/>
+          <w:tab w:val="left" w:pos="1920"/>
+          <w:tab w:val="left" w:pos="2880"/>
+          <w:tab w:val="left" w:pos="3840"/>
+          <w:tab w:val="left" w:pos="4800"/>
+          <w:tab w:val="left" w:pos="5760"/>
+          <w:tab w:val="left" w:pos="6720"/>
+          <w:tab w:val="left" w:pos="7680"/>
+          <w:tab w:val="left" w:pos="8640"/>
+          <w:tab w:val="left" w:pos="9600"/>
+          <w:tab w:val="left" w:pos="10560"/>
+          <w:tab w:val="left" w:pos="11520"/>
+          <w:tab w:val="left" w:pos="12480"/>
+          <w:tab w:val="left" w:pos="13440"/>
+          <w:tab w:val="left" w:pos="14400"/>
+          <w:tab w:val="left" w:pos="15360"/>
+          <w:tab w:val="left" w:pos="16320"/>
+          <w:tab w:val="left" w:pos="17280"/>
+          <w:tab w:val="left" w:pos="18240"/>
+          <w:tab w:val="left" w:pos="19200"/>
+          <w:tab w:val="left" w:pos="20160"/>
+          <w:tab w:val="left" w:pos="21120"/>
+          <w:tab w:val="left" w:pos="22080"/>
+          <w:tab w:val="left" w:pos="23040"/>
+          <w:tab w:val="left" w:pos="24000"/>
+          <w:tab w:val="left" w:pos="24960"/>
+          <w:tab w:val="left" w:pos="25920"/>
+          <w:tab w:val="left" w:pos="26880"/>
+          <w:tab w:val="left" w:pos="27840"/>
+          <w:tab w:val="left" w:pos="28800"/>
+          <w:tab w:val="left" w:pos="29760"/>
+          <w:tab w:val="left" w:pos="30720"/>
+        </w:tabs>
+        <w:autoSpaceDE w:val="0"/>
+        <w:autoSpaceDN w:val="0"/>
+        <w:adjustRightInd w:val="0"/>
+        <w:spacing w:after="0" w:line="240" w:lineRule="auto"/>
+        <w:rPr>
+          <w:rFonts w:ascii="Consolas" w:hAnsi="Consolas" w:cs="Consolas"/>
+          <w:color w:val="000000"/>
+          <w:lang w:val="en-GB"/>
+        </w:rPr>
+      </w:pPr>
+      <w:bookmarkStart w:id="0" w:name="_GoBack"/>
+      <w:proofErr w:type="gramStart"/>
+      <w:r>
+        <w:rPr>
+          <w:rFonts w:ascii="Consolas" w:hAnsi="Consolas" w:cs="Consolas"/>
+          <w:color w:val="000000"/>
+          <w:lang w:val="en-GB"/>
+        </w:rPr>
+        <w:t>enable</w:t>
+      </w:r>
+      <w:proofErr w:type="gramEnd"/>
+      <w:r>
+        <w:rPr>
+          <w:rFonts w:ascii="Consolas" w:hAnsi="Consolas" w:cs="Consolas"/>
+          <w:color w:val="000000"/>
+          <w:lang w:val="en-GB"/>
+        </w:rPr>
+        <w:t xml:space="preserve"> service which start after raspberry start-up</w:t>
+      </w:r>
+    </w:p>
+    <w:bookmarkEnd w:id="0"/>
+    <w:p>
+      <w:pPr>
+        <w:tabs>
+          <w:tab w:val="left" w:pos="960"/>
+          <w:tab w:val="left" w:pos="1920"/>
+          <w:tab w:val="left" w:pos="2880"/>
+          <w:tab w:val="left" w:pos="3840"/>
+          <w:tab w:val="left" w:pos="4800"/>
+          <w:tab w:val="left" w:pos="5760"/>
+          <w:tab w:val="left" w:pos="6720"/>
+          <w:tab w:val="left" w:pos="7680"/>
+          <w:tab w:val="left" w:pos="8640"/>
+          <w:tab w:val="left" w:pos="9600"/>
+          <w:tab w:val="left" w:pos="10560"/>
+          <w:tab w:val="left" w:pos="11520"/>
+          <w:tab w:val="left" w:pos="12480"/>
+          <w:tab w:val="left" w:pos="13440"/>
+          <w:tab w:val="left" w:pos="14400"/>
+          <w:tab w:val="left" w:pos="15360"/>
+          <w:tab w:val="left" w:pos="16320"/>
+          <w:tab w:val="left" w:pos="17280"/>
+          <w:tab w:val="left" w:pos="18240"/>
+          <w:tab w:val="left" w:pos="19200"/>
+          <w:tab w:val="left" w:pos="20160"/>
+          <w:tab w:val="left" w:pos="21120"/>
+          <w:tab w:val="left" w:pos="22080"/>
+          <w:tab w:val="left" w:pos="23040"/>
+          <w:tab w:val="left" w:pos="24000"/>
+          <w:tab w:val="left" w:pos="24960"/>
+          <w:tab w:val="left" w:pos="25920"/>
+          <w:tab w:val="left" w:pos="26880"/>
+          <w:tab w:val="left" w:pos="27840"/>
+          <w:tab w:val="left" w:pos="28800"/>
+          <w:tab w:val="left" w:pos="29760"/>
+          <w:tab w:val="left" w:pos="30720"/>
+        </w:tabs>
+        <w:autoSpaceDE w:val="0"/>
+        <w:autoSpaceDN w:val="0"/>
+        <w:adjustRightInd w:val="0"/>
+        <w:spacing w:after="0" w:line="240" w:lineRule="auto"/>
+        <w:rPr>
+          <w:rFonts w:ascii="Consolas" w:hAnsi="Consolas" w:cs="Consolas"/>
+          <w:i/>
+          <w:color w:val="000000"/>
+          <w:lang w:val="en-GB"/>
+        </w:rPr>
+      </w:pPr>
+      <w:proofErr w:type="spellStart"/>
+      <w:proofErr w:type="gramStart"/>
+      <w:r>
+        <w:rPr>
+          <w:rFonts w:ascii="Consolas" w:hAnsi="Consolas" w:cs="Consolas"/>
+          <w:i/>
+          <w:color w:val="000000"/>
+          <w:lang w:val="en-GB"/>
+        </w:rPr>
+        <w:t>sudo</w:t>
+      </w:r>
+      <w:proofErr w:type="spellEnd"/>
+      <w:proofErr w:type="gramEnd"/>
+      <w:r>
+        <w:rPr>
+          <w:rFonts w:ascii="Consolas" w:hAnsi="Consolas" w:cs="Consolas"/>
+          <w:i/>
+          <w:color w:val="000000"/>
+          <w:lang w:val="en-GB"/>
+        </w:rPr>
+        <w:t xml:space="preserve"> </w:t>
+      </w:r>
+      <w:proofErr w:type="spellStart"/>
+      <w:r>
+        <w:rPr>
+          <w:rFonts w:ascii="Consolas" w:hAnsi="Consolas" w:cs="Consolas"/>
+          <w:i/>
+          <w:color w:val="000000"/>
+          <w:lang w:val="en-GB"/>
+        </w:rPr>
+        <w:t>systemctl</w:t>
+      </w:r>
+      <w:proofErr w:type="spellEnd"/>
+      <w:r>
+        <w:rPr>
+          <w:rFonts w:ascii="Consolas" w:hAnsi="Consolas" w:cs="Consolas"/>
+          <w:i/>
+          <w:color w:val="000000"/>
+          <w:lang w:val="en-GB"/>
+        </w:rPr>
+        <w:t xml:space="preserve"> enable </w:t>
+      </w:r>
+      <w:proofErr w:type="spellStart"/>
+      <w:r>
+        <w:rPr>
+          <w:rFonts w:ascii="Consolas" w:hAnsi="Consolas" w:cs="Consolas"/>
+          <w:i/>
+          <w:color w:val="000000"/>
+          <w:lang w:val="en-GB"/>
+        </w:rPr>
+        <w:t>sky_image_auto.service</w:t>
+      </w:r>
+      <w:proofErr w:type="spellEnd"/>
+    </w:p>
+    <w:p>
+      <w:pPr>
+        <w:tabs>
+          <w:tab w:val="left" w:pos="960"/>
+          <w:tab w:val="left" w:pos="1920"/>
+          <w:tab w:val="left" w:pos="2880"/>
+          <w:tab w:val="left" w:pos="3840"/>
+          <w:tab w:val="left" w:pos="4800"/>
+          <w:tab w:val="left" w:pos="5760"/>
+          <w:tab w:val="left" w:pos="6720"/>
+          <w:tab w:val="left" w:pos="7680"/>
+          <w:tab w:val="left" w:pos="8640"/>
+          <w:tab w:val="left" w:pos="9600"/>
+          <w:tab w:val="left" w:pos="10560"/>
+          <w:tab w:val="left" w:pos="11520"/>
+          <w:tab w:val="left" w:pos="12480"/>
+          <w:tab w:val="left" w:pos="13440"/>
+          <w:tab w:val="left" w:pos="14400"/>
+          <w:tab w:val="left" w:pos="15360"/>
+          <w:tab w:val="left" w:pos="16320"/>
+          <w:tab w:val="left" w:pos="17280"/>
+          <w:tab w:val="left" w:pos="18240"/>
+          <w:tab w:val="left" w:pos="19200"/>
+          <w:tab w:val="left" w:pos="20160"/>
+          <w:tab w:val="left" w:pos="21120"/>
+          <w:tab w:val="left" w:pos="22080"/>
+          <w:tab w:val="left" w:pos="23040"/>
+          <w:tab w:val="left" w:pos="24000"/>
+          <w:tab w:val="left" w:pos="24960"/>
+          <w:tab w:val="left" w:pos="25920"/>
+          <w:tab w:val="left" w:pos="26880"/>
+          <w:tab w:val="left" w:pos="27840"/>
+          <w:tab w:val="left" w:pos="28800"/>
+          <w:tab w:val="left" w:pos="29760"/>
+          <w:tab w:val="left" w:pos="30720"/>
+        </w:tabs>
+        <w:autoSpaceDE w:val="0"/>
+        <w:autoSpaceDN w:val="0"/>
+        <w:adjustRightInd w:val="0"/>
+        <w:spacing w:after="0" w:line="240" w:lineRule="auto"/>
+        <w:rPr>
+          <w:rFonts w:ascii="Consolas" w:hAnsi="Consolas" w:cs="Consolas"/>
+          <w:color w:val="000000"/>
+          <w:lang w:val="en-GB"/>
+        </w:rPr>
+      </w:pPr>
+      <w:proofErr w:type="gramStart"/>
+      <w:r>
+        <w:rPr>
+          <w:rFonts w:ascii="Consolas" w:hAnsi="Consolas" w:cs="Consolas"/>
+          <w:color w:val="000000"/>
+          <w:lang w:val="en-GB"/>
+        </w:rPr>
+        <w:t>start</w:t>
+      </w:r>
+      <w:proofErr w:type="gramEnd"/>
+      <w:r>
+        <w:rPr>
+          <w:rFonts w:ascii="Consolas" w:hAnsi="Consolas" w:cs="Consolas"/>
+          <w:color w:val="000000"/>
+          <w:lang w:val="en-GB"/>
+        </w:rPr>
+        <w:t xml:space="preserve"> service</w:t>
+      </w:r>
+    </w:p>
+    <w:p>
+      <w:pPr>
+        <w:tabs>
+          <w:tab w:val="left" w:pos="960"/>
+          <w:tab w:val="left" w:pos="1920"/>
+          <w:tab w:val="left" w:pos="2880"/>
+          <w:tab w:val="left" w:pos="3840"/>
+          <w:tab w:val="left" w:pos="4800"/>
+          <w:tab w:val="left" w:pos="5760"/>
+          <w:tab w:val="left" w:pos="6720"/>
+          <w:tab w:val="left" w:pos="7680"/>
+          <w:tab w:val="left" w:pos="8640"/>
+          <w:tab w:val="left" w:pos="9600"/>
+          <w:tab w:val="left" w:pos="10560"/>
+          <w:tab w:val="left" w:pos="11520"/>
+          <w:tab w:val="left" w:pos="12480"/>
+          <w:tab w:val="left" w:pos="13440"/>
+          <w:tab w:val="left" w:pos="14400"/>
+          <w:tab w:val="left" w:pos="15360"/>
+          <w:tab w:val="left" w:pos="16320"/>
+          <w:tab w:val="left" w:pos="17280"/>
+          <w:tab w:val="left" w:pos="18240"/>
+          <w:tab w:val="left" w:pos="19200"/>
+          <w:tab w:val="left" w:pos="20160"/>
+          <w:tab w:val="left" w:pos="21120"/>
+          <w:tab w:val="left" w:pos="22080"/>
+          <w:tab w:val="left" w:pos="23040"/>
+          <w:tab w:val="left" w:pos="24000"/>
+          <w:tab w:val="left" w:pos="24960"/>
+          <w:tab w:val="left" w:pos="25920"/>
+          <w:tab w:val="left" w:pos="26880"/>
+          <w:tab w:val="left" w:pos="27840"/>
+          <w:tab w:val="left" w:pos="28800"/>
+          <w:tab w:val="left" w:pos="29760"/>
+          <w:tab w:val="left" w:pos="30720"/>
+        </w:tabs>
+        <w:autoSpaceDE w:val="0"/>
+        <w:autoSpaceDN w:val="0"/>
+        <w:adjustRightInd w:val="0"/>
+        <w:spacing w:after="0" w:line="240" w:lineRule="auto"/>
+        <w:rPr>
+          <w:rFonts w:ascii="Consolas" w:hAnsi="Consolas" w:cs="Consolas"/>
+          <w:i/>
+          <w:color w:val="000000"/>
+          <w:lang w:val="en-GB"/>
+        </w:rPr>
+      </w:pPr>
+      <w:proofErr w:type="spellStart"/>
+      <w:proofErr w:type="gramStart"/>
+      <w:r>
+        <w:rPr>
+          <w:rFonts w:ascii="Consolas" w:hAnsi="Consolas" w:cs="Consolas"/>
+          <w:i/>
+          <w:color w:val="000000"/>
+          <w:lang w:val="en-GB"/>
+        </w:rPr>
+        <w:t>sudo</w:t>
+      </w:r>
+      <w:proofErr w:type="spellEnd"/>
+      <w:proofErr w:type="gramEnd"/>
+      <w:r>
+        <w:rPr>
+          <w:rFonts w:ascii="Consolas" w:hAnsi="Consolas" w:cs="Consolas"/>
+          <w:i/>
+          <w:color w:val="000000"/>
+          <w:lang w:val="en-GB"/>
+        </w:rPr>
+        <w:t xml:space="preserve"> </w:t>
+      </w:r>
+      <w:proofErr w:type="spellStart"/>
+      <w:r>
+        <w:rPr>
+          <w:rFonts w:ascii="Consolas" w:hAnsi="Consolas" w:cs="Consolas"/>
+          <w:i/>
+          <w:color w:val="000000"/>
+          <w:lang w:val="en-GB"/>
+        </w:rPr>
+        <w:t>systemctl</w:t>
+      </w:r>
+      <w:proofErr w:type="spellEnd"/>
+      <w:r>
+        <w:rPr>
+          <w:rFonts w:ascii="Consolas" w:hAnsi="Consolas" w:cs="Consolas"/>
+          <w:i/>
+          <w:color w:val="000000"/>
+          <w:lang w:val="en-GB"/>
+        </w:rPr>
+        <w:t xml:space="preserve"> start </w:t>
+      </w:r>
+      <w:proofErr w:type="spellStart"/>
+      <w:r>
+        <w:rPr>
+          <w:rFonts w:ascii="Consolas" w:hAnsi="Consolas" w:cs="Consolas"/>
+          <w:i/>
+          <w:color w:val="000000"/>
+          <w:lang w:val="en-GB"/>
+        </w:rPr>
+        <w:t>sky_image_auto.service</w:t>
+      </w:r>
+      <w:proofErr w:type="spellEnd"/>
     </w:p>
     <w:p>
       <w:pPr>

</xml_diff>